<commit_message>
Conference why i want to do it
</commit_message>
<xml_diff>
--- a/Tender/Initial Proposal(Confrence).docx
+++ b/Tender/Initial Proposal(Confrence).docx
@@ -664,7 +664,7 @@
     </w:p>
     <w:p>
       <w:r>
-        <w:t>The project about Instant Messaging, which is the buzz word at the moment and is getting bigger every day, looks interesting and would present a challenge especially as it involves the latest technology and apps that people use in their daily lives.  My past experience gained would come in very handy in completing this project and the experience that I'll gain would be valuable in the future.</w:t>
+        <w:t>The conference app looks like a fun and interesting challenge about an app that is really usefull.</w:t>
       </w:r>
     </w:p>
     <w:p/>
@@ -847,43 +847,43 @@
         </w:numPr>
       </w:pPr>
       <w:r>
+        <w:t>Hunting</w:t>
+      </w:r>
+    </w:p>
+    <w:p>
+      <w:pPr>
+        <w:pStyle w:val="ListParagraph"/>
+        <w:numPr>
+          <w:ilvl w:val="0"/>
+          <w:numId w:val="3"/>
+        </w:numPr>
+      </w:pPr>
+      <w:r>
+        <w:t>Adrenaline sports</w:t>
+      </w:r>
+    </w:p>
+    <w:p>
+      <w:pPr>
+        <w:pStyle w:val="ListParagraph"/>
+        <w:numPr>
+          <w:ilvl w:val="0"/>
+          <w:numId w:val="3"/>
+        </w:numPr>
+      </w:pPr>
+      <w:r>
+        <w:t>Computer Games</w:t>
+      </w:r>
+    </w:p>
+    <w:p>
+      <w:pPr>
+        <w:pStyle w:val="ListParagraph"/>
+        <w:numPr>
+          <w:ilvl w:val="0"/>
+          <w:numId w:val="3"/>
+        </w:numPr>
+      </w:pPr>
+      <w:r>
         <w:lastRenderedPageBreak/>
-        <w:t>Hunting</w:t>
-      </w:r>
-    </w:p>
-    <w:p>
-      <w:pPr>
-        <w:pStyle w:val="ListParagraph"/>
-        <w:numPr>
-          <w:ilvl w:val="0"/>
-          <w:numId w:val="3"/>
-        </w:numPr>
-      </w:pPr>
-      <w:r>
-        <w:t>Adrenaline sports</w:t>
-      </w:r>
-    </w:p>
-    <w:p>
-      <w:pPr>
-        <w:pStyle w:val="ListParagraph"/>
-        <w:numPr>
-          <w:ilvl w:val="0"/>
-          <w:numId w:val="3"/>
-        </w:numPr>
-      </w:pPr>
-      <w:r>
-        <w:t>Computer Games</w:t>
-      </w:r>
-    </w:p>
-    <w:p>
-      <w:pPr>
-        <w:pStyle w:val="ListParagraph"/>
-        <w:numPr>
-          <w:ilvl w:val="0"/>
-          <w:numId w:val="3"/>
-        </w:numPr>
-      </w:pPr>
-      <w:r>
         <w:t>Website design</w:t>
       </w:r>
     </w:p>
@@ -1165,49 +1165,49 @@
         <w:jc w:val="center"/>
       </w:pPr>
       <w:r>
+        <w:t>Herman Keuris</w:t>
+      </w:r>
+    </w:p>
+    <w:p>
+      <w:pPr>
+        <w:pStyle w:val="Heading3"/>
+      </w:pPr>
+      <w:r>
+        <w:t>Interests</w:t>
+      </w:r>
+    </w:p>
+    <w:p>
+      <w:pPr>
+        <w:pStyle w:val="ListParagraph"/>
+        <w:numPr>
+          <w:ilvl w:val="0"/>
+          <w:numId w:val="3"/>
+        </w:numPr>
+      </w:pPr>
+    </w:p>
+    <w:p>
+      <w:pPr>
+        <w:pStyle w:val="Heading3"/>
+      </w:pPr>
+      <w:r>
+        <w:t>Technical Skills</w:t>
+      </w:r>
+    </w:p>
+    <w:p>
+      <w:pPr>
+        <w:pStyle w:val="ListParagraph"/>
+        <w:numPr>
+          <w:ilvl w:val="0"/>
+          <w:numId w:val="4"/>
+        </w:numPr>
+      </w:pPr>
+    </w:p>
+    <w:p>
+      <w:pPr>
+        <w:pStyle w:val="Heading3"/>
+      </w:pPr>
+      <w:r>
         <w:lastRenderedPageBreak/>
-        <w:t>Herman Keuris</w:t>
-      </w:r>
-    </w:p>
-    <w:p>
-      <w:pPr>
-        <w:pStyle w:val="Heading3"/>
-      </w:pPr>
-      <w:r>
-        <w:t>Interests</w:t>
-      </w:r>
-    </w:p>
-    <w:p>
-      <w:pPr>
-        <w:pStyle w:val="ListParagraph"/>
-        <w:numPr>
-          <w:ilvl w:val="0"/>
-          <w:numId w:val="3"/>
-        </w:numPr>
-      </w:pPr>
-    </w:p>
-    <w:p>
-      <w:pPr>
-        <w:pStyle w:val="Heading3"/>
-      </w:pPr>
-      <w:r>
-        <w:t>Technical Skills</w:t>
-      </w:r>
-    </w:p>
-    <w:p>
-      <w:pPr>
-        <w:pStyle w:val="ListParagraph"/>
-        <w:numPr>
-          <w:ilvl w:val="0"/>
-          <w:numId w:val="4"/>
-        </w:numPr>
-      </w:pPr>
-    </w:p>
-    <w:p>
-      <w:pPr>
-        <w:pStyle w:val="Heading3"/>
-      </w:pPr>
-      <w:r>
         <w:t>Past Experiences</w:t>
       </w:r>
     </w:p>
@@ -2647,6 +2647,7 @@
     <w:rsidRoot w:val="009B6ACF"/>
     <w:rsid w:val="006A6D49"/>
     <w:rsid w:val="007A00EC"/>
+    <w:rsid w:val="007C10FC"/>
     <w:rsid w:val="009B6ACF"/>
     <w:rsid w:val="00D6343C"/>
     <w:rsid w:val="00E152F1"/>
@@ -2666,8 +2667,8 @@
   </m:mathPr>
   <w:themeFontLang w:val="en-US"/>
   <w:clrSchemeMapping w:bg1="light1" w:t1="dark1" w:bg2="light2" w:t2="dark2" w:accent1="accent1" w:accent2="accent2" w:accent3="accent3" w:accent4="accent4" w:accent5="accent5" w:accent6="accent6" w:hyperlink="hyperlink" w:followedHyperlink="followedHyperlink"/>
-  <w:decimalSymbol w:val=","/>
-  <w:listSeparator w:val=";"/>
+  <w:decimalSymbol w:val="."/>
+  <w:listSeparator w:val=","/>
 </w:settings>
 </file>
 

</xml_diff>